<commit_message>
Update Practical Assignment Technical Template.docx
</commit_message>
<xml_diff>
--- a/Practical Assignment Technical Template.docx
+++ b/Practical Assignment Technical Template.docx
@@ -1,6 +1,6 @@
 
 <file path=word/document.xml><?xml version="1.0" encoding="utf-8"?>
-<w:document xmlns:wpc="http://schemas.microsoft.com/office/word/2010/wordprocessingCanvas" xmlns:cx="http://schemas.microsoft.com/office/drawing/2014/chartex" xmlns:mc="http://schemas.openxmlformats.org/markup-compatibility/2006" xmlns:o="urn:schemas-microsoft-com:office:office" xmlns:r="http://schemas.openxmlformats.org/officeDocument/2006/relationships" xmlns:m="http://schemas.openxmlformats.org/officeDocument/2006/math" xmlns:v="urn:schemas-microsoft-com:vml" xmlns:wp14="http://schemas.microsoft.com/office/word/2010/wordprocessingDrawing" xmlns:wp="http://schemas.openxmlformats.org/drawingml/2006/wordprocessingDrawing" xmlns:w10="urn:schemas-microsoft-com:office:word" xmlns:w="http://schemas.openxmlformats.org/wordprocessingml/2006/main" xmlns:w14="http://schemas.microsoft.com/office/word/2010/wordml" xmlns:w15="http://schemas.microsoft.com/office/word/2012/wordml" xmlns:w16se="http://schemas.microsoft.com/office/word/2015/wordml/symex" xmlns:wpg="http://schemas.microsoft.com/office/word/2010/wordprocessingGroup" xmlns:wpi="http://schemas.microsoft.com/office/word/2010/wordprocessingInk" xmlns:wne="http://schemas.microsoft.com/office/word/2006/wordml" xmlns:wps="http://schemas.microsoft.com/office/word/2010/wordprocessingShape" mc:Ignorable="w14 w15 w16se wp14">
+<w:document xmlns:wpc="http://schemas.microsoft.com/office/word/2010/wordprocessingCanvas" xmlns:cx="http://schemas.microsoft.com/office/drawing/2014/chartex" xmlns:cx1="http://schemas.microsoft.com/office/drawing/2015/9/8/chartex" xmlns:cx2="http://schemas.microsoft.com/office/drawing/2015/10/21/chartex" xmlns:cx3="http://schemas.microsoft.com/office/drawing/2016/5/9/chartex" xmlns:cx4="http://schemas.microsoft.com/office/drawing/2016/5/10/chartex" xmlns:cx5="http://schemas.microsoft.com/office/drawing/2016/5/11/chartex" xmlns:cx6="http://schemas.microsoft.com/office/drawing/2016/5/12/chartex" xmlns:cx7="http://schemas.microsoft.com/office/drawing/2016/5/13/chartex" xmlns:cx8="http://schemas.microsoft.com/office/drawing/2016/5/14/chartex" xmlns:mc="http://schemas.openxmlformats.org/markup-compatibility/2006" xmlns:aink="http://schemas.microsoft.com/office/drawing/2016/ink" xmlns:am3d="http://schemas.microsoft.com/office/drawing/2017/model3d" xmlns:o="urn:schemas-microsoft-com:office:office" xmlns:r="http://schemas.openxmlformats.org/officeDocument/2006/relationships" xmlns:m="http://schemas.openxmlformats.org/officeDocument/2006/math" xmlns:v="urn:schemas-microsoft-com:vml" xmlns:wp14="http://schemas.microsoft.com/office/word/2010/wordprocessingDrawing" xmlns:wp="http://schemas.openxmlformats.org/drawingml/2006/wordprocessingDrawing" xmlns:w10="urn:schemas-microsoft-com:office:word" xmlns:w="http://schemas.openxmlformats.org/wordprocessingml/2006/main" xmlns:w14="http://schemas.microsoft.com/office/word/2010/wordml" xmlns:w15="http://schemas.microsoft.com/office/word/2012/wordml" xmlns:w16cex="http://schemas.microsoft.com/office/word/2018/wordml/cex" xmlns:w16cid="http://schemas.microsoft.com/office/word/2016/wordml/cid" xmlns:w16="http://schemas.microsoft.com/office/word/2018/wordml" xmlns:w16sdtdh="http://schemas.microsoft.com/office/word/2020/wordml/sdtdatahash" xmlns:w16se="http://schemas.microsoft.com/office/word/2015/wordml/symex" xmlns:wpg="http://schemas.microsoft.com/office/word/2010/wordprocessingGroup" xmlns:wpi="http://schemas.microsoft.com/office/word/2010/wordprocessingInk" xmlns:wne="http://schemas.microsoft.com/office/word/2006/wordml" xmlns:wps="http://schemas.microsoft.com/office/word/2010/wordprocessingShape" mc:Ignorable="w14 w15 w16se w16cid w16 w16cex w16sdtdh wp14">
   <w:body>
     <w:p>
       <w:pPr>
@@ -65,8 +65,6 @@
         </w:rPr>
         <w:t>Assignment 1</w:t>
       </w:r>
-      <w:bookmarkStart w:id="0" w:name="_GoBack"/>
-      <w:bookmarkEnd w:id="0"/>
     </w:p>
     <w:p>
       <w:pPr>
@@ -218,7 +216,11 @@
           <w:tcPr>
             <w:tcW w:w="4508" w:type="dxa"/>
           </w:tcPr>
-          <w:p/>
+          <w:p>
+            <w:r>
+              <w:t>Chua Zhi Yang</w:t>
+            </w:r>
+          </w:p>
         </w:tc>
       </w:tr>
       <w:tr>
@@ -236,7 +238,11 @@
           <w:tcPr>
             <w:tcW w:w="4508" w:type="dxa"/>
           </w:tcPr>
-          <w:p/>
+          <w:p>
+            <w:r>
+              <w:t>2004726B</w:t>
+            </w:r>
+          </w:p>
         </w:tc>
       </w:tr>
       <w:tr>
@@ -254,7 +260,11 @@
           <w:tcPr>
             <w:tcW w:w="4508" w:type="dxa"/>
           </w:tcPr>
-          <w:p/>
+          <w:p>
+            <w:r>
+              <w:t>P01</w:t>
+            </w:r>
+          </w:p>
         </w:tc>
       </w:tr>
     </w:tbl>
@@ -527,7 +537,7 @@
               </wp:anchor>
             </w:drawing>
           </mc:Choice>
-          <mc:Fallback xmlns:cx1="http://schemas.microsoft.com/office/drawing/2015/9/8/chartex" xmlns:cx2="http://schemas.microsoft.com/office/drawing/2015/10/21/chartex" xmlns:cx3="http://schemas.microsoft.com/office/drawing/2016/5/9/chartex" xmlns:cx4="http://schemas.microsoft.com/office/drawing/2016/5/10/chartex" xmlns:cx5="http://schemas.microsoft.com/office/drawing/2016/5/11/chartex" xmlns:cx6="http://schemas.microsoft.com/office/drawing/2016/5/12/chartex" xmlns:cx7="http://schemas.microsoft.com/office/drawing/2016/5/13/chartex" xmlns:cx8="http://schemas.microsoft.com/office/drawing/2016/5/14/chartex" xmlns:aink="http://schemas.microsoft.com/office/drawing/2016/ink" xmlns:am3d="http://schemas.microsoft.com/office/drawing/2017/model3d" xmlns:w16cex="http://schemas.microsoft.com/office/word/2018/wordml/cex" xmlns:w16cid="http://schemas.microsoft.com/office/word/2016/wordml/cid" xmlns:w16="http://schemas.microsoft.com/office/word/2018/wordml">
+          <mc:Fallback>
             <w:pict>
               <v:shapetype w14:anchorId="2C135355" id="_x0000_t32" coordsize="21600,21600" o:spt="32" o:oned="t" path="m,l21600,21600e" filled="f">
                 <v:path arrowok="t" fillok="f" o:connecttype="none"/>
@@ -602,7 +612,7 @@
               </wp:anchor>
             </w:drawing>
           </mc:Choice>
-          <mc:Fallback xmlns:cx1="http://schemas.microsoft.com/office/drawing/2015/9/8/chartex" xmlns:cx2="http://schemas.microsoft.com/office/drawing/2015/10/21/chartex" xmlns:cx3="http://schemas.microsoft.com/office/drawing/2016/5/9/chartex" xmlns:cx4="http://schemas.microsoft.com/office/drawing/2016/5/10/chartex" xmlns:cx5="http://schemas.microsoft.com/office/drawing/2016/5/11/chartex" xmlns:cx6="http://schemas.microsoft.com/office/drawing/2016/5/12/chartex" xmlns:cx7="http://schemas.microsoft.com/office/drawing/2016/5/13/chartex" xmlns:cx8="http://schemas.microsoft.com/office/drawing/2016/5/14/chartex" xmlns:aink="http://schemas.microsoft.com/office/drawing/2016/ink" xmlns:am3d="http://schemas.microsoft.com/office/drawing/2017/model3d" xmlns:w16cex="http://schemas.microsoft.com/office/word/2018/wordml/cex" xmlns:w16cid="http://schemas.microsoft.com/office/word/2016/wordml/cid" xmlns:w16="http://schemas.microsoft.com/office/word/2018/wordml">
+          <mc:Fallback>
             <w:pict>
               <v:rect w14:anchorId="7F09ABCF" id="Rectangle 4" o:spid="_x0000_s1026" style="position:absolute;margin-left:245pt;margin-top:8pt;width:40pt;height:34pt;z-index:251659264;visibility:visible;mso-wrap-style:square;mso-wrap-distance-left:9pt;mso-wrap-distance-top:0;mso-wrap-distance-right:9pt;mso-wrap-distance-bottom:0;mso-position-horizontal:absolute;mso-position-horizontal-relative:text;mso-position-vertical:absolute;mso-position-vertical-relative:text;v-text-anchor:middle" o:gfxdata="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" filled="f" strokecolor="#ffc000 [3207]" strokeweight="3pt"/>
             </w:pict>
@@ -1098,7 +1108,7 @@
               </wp:anchor>
             </w:drawing>
           </mc:Choice>
-          <mc:Fallback xmlns:cx1="http://schemas.microsoft.com/office/drawing/2015/9/8/chartex" xmlns:cx2="http://schemas.microsoft.com/office/drawing/2015/10/21/chartex" xmlns:cx3="http://schemas.microsoft.com/office/drawing/2016/5/9/chartex" xmlns:cx4="http://schemas.microsoft.com/office/drawing/2016/5/10/chartex" xmlns:cx5="http://schemas.microsoft.com/office/drawing/2016/5/11/chartex" xmlns:cx6="http://schemas.microsoft.com/office/drawing/2016/5/12/chartex" xmlns:cx7="http://schemas.microsoft.com/office/drawing/2016/5/13/chartex" xmlns:cx8="http://schemas.microsoft.com/office/drawing/2016/5/14/chartex" xmlns:aink="http://schemas.microsoft.com/office/drawing/2016/ink" xmlns:am3d="http://schemas.microsoft.com/office/drawing/2017/model3d" xmlns:w16cex="http://schemas.microsoft.com/office/word/2018/wordml/cex" xmlns:w16cid="http://schemas.microsoft.com/office/word/2016/wordml/cid" xmlns:w16="http://schemas.microsoft.com/office/word/2018/wordml">
+          <mc:Fallback>
             <w:pict>
               <v:shape w14:anchorId="324F70F6" id="Straight Arrow Connector 8" o:spid="_x0000_s1026" type="#_x0000_t32" style="position:absolute;margin-left:53pt;margin-top:8.5pt;width:188.5pt;height:18.5pt;flip:x y;z-index:251663360;visibility:visible;mso-wrap-style:square;mso-wrap-distance-left:9pt;mso-wrap-distance-top:0;mso-wrap-distance-right:9pt;mso-wrap-distance-bottom:0;mso-position-horizontal:absolute;mso-position-horizontal-relative:text;mso-position-vertical:absolute;mso-position-vertical-relative:text" o:gfxdata="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" strokecolor="#ed7d31 [3205]" strokeweight="1.5pt">
                 <v:stroke endarrow="block" joinstyle="miter"/>
@@ -1169,7 +1179,7 @@
               </wp:anchor>
             </w:drawing>
           </mc:Choice>
-          <mc:Fallback xmlns:cx1="http://schemas.microsoft.com/office/drawing/2015/9/8/chartex" xmlns:cx2="http://schemas.microsoft.com/office/drawing/2015/10/21/chartex" xmlns:cx3="http://schemas.microsoft.com/office/drawing/2016/5/9/chartex" xmlns:cx4="http://schemas.microsoft.com/office/drawing/2016/5/10/chartex" xmlns:cx5="http://schemas.microsoft.com/office/drawing/2016/5/11/chartex" xmlns:cx6="http://schemas.microsoft.com/office/drawing/2016/5/12/chartex" xmlns:cx7="http://schemas.microsoft.com/office/drawing/2016/5/13/chartex" xmlns:cx8="http://schemas.microsoft.com/office/drawing/2016/5/14/chartex" xmlns:aink="http://schemas.microsoft.com/office/drawing/2016/ink" xmlns:am3d="http://schemas.microsoft.com/office/drawing/2017/model3d" xmlns:w16cex="http://schemas.microsoft.com/office/word/2018/wordml/cex" xmlns:w16cid="http://schemas.microsoft.com/office/word/2016/wordml/cid" xmlns:w16="http://schemas.microsoft.com/office/word/2018/wordml">
+          <mc:Fallback>
             <w:pict>
               <v:rect w14:anchorId="648C8511" id="Rectangle 9" o:spid="_x0000_s1026" style="position:absolute;margin-left:245pt;margin-top:8pt;width:40pt;height:34pt;z-index:251662336;visibility:visible;mso-wrap-style:square;mso-wrap-distance-left:9pt;mso-wrap-distance-top:0;mso-wrap-distance-right:9pt;mso-wrap-distance-bottom:0;mso-position-horizontal:absolute;mso-position-horizontal-relative:text;mso-position-vertical:absolute;mso-position-vertical-relative:text;v-text-anchor:middle" o:gfxdata="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" filled="f" strokecolor="#ffc000 [3207]" strokeweight="3pt"/>
             </w:pict>
@@ -1644,7 +1654,7 @@
               </wp:anchor>
             </w:drawing>
           </mc:Choice>
-          <mc:Fallback xmlns:cx1="http://schemas.microsoft.com/office/drawing/2015/9/8/chartex" xmlns:cx2="http://schemas.microsoft.com/office/drawing/2015/10/21/chartex" xmlns:cx3="http://schemas.microsoft.com/office/drawing/2016/5/9/chartex" xmlns:cx4="http://schemas.microsoft.com/office/drawing/2016/5/10/chartex" xmlns:cx5="http://schemas.microsoft.com/office/drawing/2016/5/11/chartex" xmlns:cx6="http://schemas.microsoft.com/office/drawing/2016/5/12/chartex" xmlns:cx7="http://schemas.microsoft.com/office/drawing/2016/5/13/chartex" xmlns:cx8="http://schemas.microsoft.com/office/drawing/2016/5/14/chartex" xmlns:aink="http://schemas.microsoft.com/office/drawing/2016/ink" xmlns:am3d="http://schemas.microsoft.com/office/drawing/2017/model3d" xmlns:w16cex="http://schemas.microsoft.com/office/word/2018/wordml/cex" xmlns:w16cid="http://schemas.microsoft.com/office/word/2016/wordml/cid" xmlns:w16="http://schemas.microsoft.com/office/word/2018/wordml">
+          <mc:Fallback>
             <w:pict>
               <v:shape w14:anchorId="298BC481" id="Straight Arrow Connector 11" o:spid="_x0000_s1026" type="#_x0000_t32" style="position:absolute;margin-left:53pt;margin-top:8.5pt;width:188.5pt;height:18.5pt;flip:x y;z-index:251666432;visibility:visible;mso-wrap-style:square;mso-wrap-distance-left:9pt;mso-wrap-distance-top:0;mso-wrap-distance-right:9pt;mso-wrap-distance-bottom:0;mso-position-horizontal:absolute;mso-position-horizontal-relative:text;mso-position-vertical:absolute;mso-position-vertical-relative:text" o:gfxdata="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" strokecolor="#ed7d31 [3205]" strokeweight="1.5pt">
                 <v:stroke endarrow="block" joinstyle="miter"/>
@@ -1715,7 +1725,7 @@
               </wp:anchor>
             </w:drawing>
           </mc:Choice>
-          <mc:Fallback xmlns:cx1="http://schemas.microsoft.com/office/drawing/2015/9/8/chartex" xmlns:cx2="http://schemas.microsoft.com/office/drawing/2015/10/21/chartex" xmlns:cx3="http://schemas.microsoft.com/office/drawing/2016/5/9/chartex" xmlns:cx4="http://schemas.microsoft.com/office/drawing/2016/5/10/chartex" xmlns:cx5="http://schemas.microsoft.com/office/drawing/2016/5/11/chartex" xmlns:cx6="http://schemas.microsoft.com/office/drawing/2016/5/12/chartex" xmlns:cx7="http://schemas.microsoft.com/office/drawing/2016/5/13/chartex" xmlns:cx8="http://schemas.microsoft.com/office/drawing/2016/5/14/chartex" xmlns:aink="http://schemas.microsoft.com/office/drawing/2016/ink" xmlns:am3d="http://schemas.microsoft.com/office/drawing/2017/model3d" xmlns:w16cex="http://schemas.microsoft.com/office/word/2018/wordml/cex" xmlns:w16cid="http://schemas.microsoft.com/office/word/2016/wordml/cid" xmlns:w16="http://schemas.microsoft.com/office/word/2018/wordml">
+          <mc:Fallback>
             <w:pict>
               <v:rect w14:anchorId="684E2204" id="Rectangle 12" o:spid="_x0000_s1026" style="position:absolute;margin-left:245pt;margin-top:8pt;width:40pt;height:34pt;z-index:251665408;visibility:visible;mso-wrap-style:square;mso-wrap-distance-left:9pt;mso-wrap-distance-top:0;mso-wrap-distance-right:9pt;mso-wrap-distance-bottom:0;mso-position-horizontal:absolute;mso-position-horizontal-relative:text;mso-position-vertical:absolute;mso-position-vertical-relative:text;v-text-anchor:middle" o:gfxdata="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" filled="f" strokecolor="#ffc000 [3207]" strokeweight="3pt"/>
             </w:pict>
@@ -1913,7 +1923,7 @@
 </file>
 
 <file path=word/endnotes.xml><?xml version="1.0" encoding="utf-8"?>
-<w:endnotes xmlns:wpc="http://schemas.microsoft.com/office/word/2010/wordprocessingCanvas" xmlns:cx="http://schemas.microsoft.com/office/drawing/2014/chartex" xmlns:mc="http://schemas.openxmlformats.org/markup-compatibility/2006" xmlns:o="urn:schemas-microsoft-com:office:office" xmlns:r="http://schemas.openxmlformats.org/officeDocument/2006/relationships" xmlns:m="http://schemas.openxmlformats.org/officeDocument/2006/math" xmlns:v="urn:schemas-microsoft-com:vml" xmlns:wp14="http://schemas.microsoft.com/office/word/2010/wordprocessingDrawing" xmlns:wp="http://schemas.openxmlformats.org/drawingml/2006/wordprocessingDrawing" xmlns:w10="urn:schemas-microsoft-com:office:word" xmlns:w="http://schemas.openxmlformats.org/wordprocessingml/2006/main" xmlns:w14="http://schemas.microsoft.com/office/word/2010/wordml" xmlns:w15="http://schemas.microsoft.com/office/word/2012/wordml" xmlns:w16se="http://schemas.microsoft.com/office/word/2015/wordml/symex" xmlns:wpg="http://schemas.microsoft.com/office/word/2010/wordprocessingGroup" xmlns:wpi="http://schemas.microsoft.com/office/word/2010/wordprocessingInk" xmlns:wne="http://schemas.microsoft.com/office/word/2006/wordml" xmlns:wps="http://schemas.microsoft.com/office/word/2010/wordprocessingShape" mc:Ignorable="w14 w15 w16se wp14">
+<w:endnotes xmlns:wpc="http://schemas.microsoft.com/office/word/2010/wordprocessingCanvas" xmlns:cx="http://schemas.microsoft.com/office/drawing/2014/chartex" xmlns:cx1="http://schemas.microsoft.com/office/drawing/2015/9/8/chartex" xmlns:cx2="http://schemas.microsoft.com/office/drawing/2015/10/21/chartex" xmlns:cx3="http://schemas.microsoft.com/office/drawing/2016/5/9/chartex" xmlns:cx4="http://schemas.microsoft.com/office/drawing/2016/5/10/chartex" xmlns:cx5="http://schemas.microsoft.com/office/drawing/2016/5/11/chartex" xmlns:cx6="http://schemas.microsoft.com/office/drawing/2016/5/12/chartex" xmlns:cx7="http://schemas.microsoft.com/office/drawing/2016/5/13/chartex" xmlns:cx8="http://schemas.microsoft.com/office/drawing/2016/5/14/chartex" xmlns:mc="http://schemas.openxmlformats.org/markup-compatibility/2006" xmlns:aink="http://schemas.microsoft.com/office/drawing/2016/ink" xmlns:am3d="http://schemas.microsoft.com/office/drawing/2017/model3d" xmlns:o="urn:schemas-microsoft-com:office:office" xmlns:r="http://schemas.openxmlformats.org/officeDocument/2006/relationships" xmlns:m="http://schemas.openxmlformats.org/officeDocument/2006/math" xmlns:v="urn:schemas-microsoft-com:vml" xmlns:wp14="http://schemas.microsoft.com/office/word/2010/wordprocessingDrawing" xmlns:wp="http://schemas.openxmlformats.org/drawingml/2006/wordprocessingDrawing" xmlns:w10="urn:schemas-microsoft-com:office:word" xmlns:w="http://schemas.openxmlformats.org/wordprocessingml/2006/main" xmlns:w14="http://schemas.microsoft.com/office/word/2010/wordml" xmlns:w15="http://schemas.microsoft.com/office/word/2012/wordml" xmlns:w16cex="http://schemas.microsoft.com/office/word/2018/wordml/cex" xmlns:w16cid="http://schemas.microsoft.com/office/word/2016/wordml/cid" xmlns:w16="http://schemas.microsoft.com/office/word/2018/wordml" xmlns:w16sdtdh="http://schemas.microsoft.com/office/word/2020/wordml/sdtdatahash" xmlns:w16se="http://schemas.microsoft.com/office/word/2015/wordml/symex" xmlns:wpg="http://schemas.microsoft.com/office/word/2010/wordprocessingGroup" xmlns:wpi="http://schemas.microsoft.com/office/word/2010/wordprocessingInk" xmlns:wne="http://schemas.microsoft.com/office/word/2006/wordml" xmlns:wps="http://schemas.microsoft.com/office/word/2010/wordprocessingShape" mc:Ignorable="w14 w15 w16se w16cid w16 w16cex w16sdtdh wp14">
   <w:endnote w:type="separator" w:id="-1">
     <w:p>
       <w:pPr>
@@ -1938,7 +1948,7 @@
 </file>
 
 <file path=word/footer1.xml><?xml version="1.0" encoding="utf-8"?>
-<w:ftr xmlns:wpc="http://schemas.microsoft.com/office/word/2010/wordprocessingCanvas" xmlns:cx="http://schemas.microsoft.com/office/drawing/2014/chartex" xmlns:mc="http://schemas.openxmlformats.org/markup-compatibility/2006" xmlns:o="urn:schemas-microsoft-com:office:office" xmlns:r="http://schemas.openxmlformats.org/officeDocument/2006/relationships" xmlns:m="http://schemas.openxmlformats.org/officeDocument/2006/math" xmlns:v="urn:schemas-microsoft-com:vml" xmlns:wp14="http://schemas.microsoft.com/office/word/2010/wordprocessingDrawing" xmlns:wp="http://schemas.openxmlformats.org/drawingml/2006/wordprocessingDrawing" xmlns:w10="urn:schemas-microsoft-com:office:word" xmlns:w="http://schemas.openxmlformats.org/wordprocessingml/2006/main" xmlns:w14="http://schemas.microsoft.com/office/word/2010/wordml" xmlns:w15="http://schemas.microsoft.com/office/word/2012/wordml" xmlns:w16se="http://schemas.microsoft.com/office/word/2015/wordml/symex" xmlns:wpg="http://schemas.microsoft.com/office/word/2010/wordprocessingGroup" xmlns:wpi="http://schemas.microsoft.com/office/word/2010/wordprocessingInk" xmlns:wne="http://schemas.microsoft.com/office/word/2006/wordml" xmlns:wps="http://schemas.microsoft.com/office/word/2010/wordprocessingShape" mc:Ignorable="w14 w15 w16se wp14">
+<w:ftr xmlns:wpc="http://schemas.microsoft.com/office/word/2010/wordprocessingCanvas" xmlns:cx="http://schemas.microsoft.com/office/drawing/2014/chartex" xmlns:cx1="http://schemas.microsoft.com/office/drawing/2015/9/8/chartex" xmlns:cx2="http://schemas.microsoft.com/office/drawing/2015/10/21/chartex" xmlns:cx3="http://schemas.microsoft.com/office/drawing/2016/5/9/chartex" xmlns:cx4="http://schemas.microsoft.com/office/drawing/2016/5/10/chartex" xmlns:cx5="http://schemas.microsoft.com/office/drawing/2016/5/11/chartex" xmlns:cx6="http://schemas.microsoft.com/office/drawing/2016/5/12/chartex" xmlns:cx7="http://schemas.microsoft.com/office/drawing/2016/5/13/chartex" xmlns:cx8="http://schemas.microsoft.com/office/drawing/2016/5/14/chartex" xmlns:mc="http://schemas.openxmlformats.org/markup-compatibility/2006" xmlns:aink="http://schemas.microsoft.com/office/drawing/2016/ink" xmlns:am3d="http://schemas.microsoft.com/office/drawing/2017/model3d" xmlns:o="urn:schemas-microsoft-com:office:office" xmlns:r="http://schemas.openxmlformats.org/officeDocument/2006/relationships" xmlns:m="http://schemas.openxmlformats.org/officeDocument/2006/math" xmlns:v="urn:schemas-microsoft-com:vml" xmlns:wp14="http://schemas.microsoft.com/office/word/2010/wordprocessingDrawing" xmlns:wp="http://schemas.openxmlformats.org/drawingml/2006/wordprocessingDrawing" xmlns:w10="urn:schemas-microsoft-com:office:word" xmlns:w="http://schemas.openxmlformats.org/wordprocessingml/2006/main" xmlns:w14="http://schemas.microsoft.com/office/word/2010/wordml" xmlns:w15="http://schemas.microsoft.com/office/word/2012/wordml" xmlns:w16cex="http://schemas.microsoft.com/office/word/2018/wordml/cex" xmlns:w16cid="http://schemas.microsoft.com/office/word/2016/wordml/cid" xmlns:w16="http://schemas.microsoft.com/office/word/2018/wordml" xmlns:w16sdtdh="http://schemas.microsoft.com/office/word/2020/wordml/sdtdatahash" xmlns:w16se="http://schemas.microsoft.com/office/word/2015/wordml/symex" xmlns:wpg="http://schemas.microsoft.com/office/word/2010/wordprocessingGroup" xmlns:wpi="http://schemas.microsoft.com/office/word/2010/wordprocessingInk" xmlns:wne="http://schemas.microsoft.com/office/word/2006/wordml" xmlns:wps="http://schemas.microsoft.com/office/word/2010/wordprocessingShape" mc:Ignorable="w14 w15 w16se w16cid w16 w16cex w16sdtdh wp14">
   <w:p>
     <w:pPr>
       <w:pStyle w:val="Footer"/>
@@ -1948,7 +1958,7 @@
 </file>
 
 <file path=word/footer2.xml><?xml version="1.0" encoding="utf-8"?>
-<w:ftr xmlns:wpc="http://schemas.microsoft.com/office/word/2010/wordprocessingCanvas" xmlns:cx="http://schemas.microsoft.com/office/drawing/2014/chartex" xmlns:mc="http://schemas.openxmlformats.org/markup-compatibility/2006" xmlns:o="urn:schemas-microsoft-com:office:office" xmlns:r="http://schemas.openxmlformats.org/officeDocument/2006/relationships" xmlns:m="http://schemas.openxmlformats.org/officeDocument/2006/math" xmlns:v="urn:schemas-microsoft-com:vml" xmlns:wp14="http://schemas.microsoft.com/office/word/2010/wordprocessingDrawing" xmlns:wp="http://schemas.openxmlformats.org/drawingml/2006/wordprocessingDrawing" xmlns:w10="urn:schemas-microsoft-com:office:word" xmlns:w="http://schemas.openxmlformats.org/wordprocessingml/2006/main" xmlns:w14="http://schemas.microsoft.com/office/word/2010/wordml" xmlns:w15="http://schemas.microsoft.com/office/word/2012/wordml" xmlns:w16se="http://schemas.microsoft.com/office/word/2015/wordml/symex" xmlns:wpg="http://schemas.microsoft.com/office/word/2010/wordprocessingGroup" xmlns:wpi="http://schemas.microsoft.com/office/word/2010/wordprocessingInk" xmlns:wne="http://schemas.microsoft.com/office/word/2006/wordml" xmlns:wps="http://schemas.microsoft.com/office/word/2010/wordprocessingShape" mc:Ignorable="w14 w15 w16se wp14">
+<w:ftr xmlns:wpc="http://schemas.microsoft.com/office/word/2010/wordprocessingCanvas" xmlns:cx="http://schemas.microsoft.com/office/drawing/2014/chartex" xmlns:cx1="http://schemas.microsoft.com/office/drawing/2015/9/8/chartex" xmlns:cx2="http://schemas.microsoft.com/office/drawing/2015/10/21/chartex" xmlns:cx3="http://schemas.microsoft.com/office/drawing/2016/5/9/chartex" xmlns:cx4="http://schemas.microsoft.com/office/drawing/2016/5/10/chartex" xmlns:cx5="http://schemas.microsoft.com/office/drawing/2016/5/11/chartex" xmlns:cx6="http://schemas.microsoft.com/office/drawing/2016/5/12/chartex" xmlns:cx7="http://schemas.microsoft.com/office/drawing/2016/5/13/chartex" xmlns:cx8="http://schemas.microsoft.com/office/drawing/2016/5/14/chartex" xmlns:mc="http://schemas.openxmlformats.org/markup-compatibility/2006" xmlns:aink="http://schemas.microsoft.com/office/drawing/2016/ink" xmlns:am3d="http://schemas.microsoft.com/office/drawing/2017/model3d" xmlns:o="urn:schemas-microsoft-com:office:office" xmlns:r="http://schemas.openxmlformats.org/officeDocument/2006/relationships" xmlns:m="http://schemas.openxmlformats.org/officeDocument/2006/math" xmlns:v="urn:schemas-microsoft-com:vml" xmlns:wp14="http://schemas.microsoft.com/office/word/2010/wordprocessingDrawing" xmlns:wp="http://schemas.openxmlformats.org/drawingml/2006/wordprocessingDrawing" xmlns:w10="urn:schemas-microsoft-com:office:word" xmlns:w="http://schemas.openxmlformats.org/wordprocessingml/2006/main" xmlns:w14="http://schemas.microsoft.com/office/word/2010/wordml" xmlns:w15="http://schemas.microsoft.com/office/word/2012/wordml" xmlns:w16cex="http://schemas.microsoft.com/office/word/2018/wordml/cex" xmlns:w16cid="http://schemas.microsoft.com/office/word/2016/wordml/cid" xmlns:w16="http://schemas.microsoft.com/office/word/2018/wordml" xmlns:w16sdtdh="http://schemas.microsoft.com/office/word/2020/wordml/sdtdatahash" xmlns:w16se="http://schemas.microsoft.com/office/word/2015/wordml/symex" xmlns:wpg="http://schemas.microsoft.com/office/word/2010/wordprocessingGroup" xmlns:wpi="http://schemas.microsoft.com/office/word/2010/wordprocessingInk" xmlns:wne="http://schemas.microsoft.com/office/word/2006/wordml" xmlns:wps="http://schemas.microsoft.com/office/word/2010/wordprocessingShape" mc:Ignorable="w14 w15 w16se w16cid w16 w16cex w16sdtdh wp14">
   <w:p>
     <w:pPr>
       <w:pBdr>
@@ -2071,7 +2081,7 @@
 </file>
 
 <file path=word/footer3.xml><?xml version="1.0" encoding="utf-8"?>
-<w:ftr xmlns:wpc="http://schemas.microsoft.com/office/word/2010/wordprocessingCanvas" xmlns:cx="http://schemas.microsoft.com/office/drawing/2014/chartex" xmlns:mc="http://schemas.openxmlformats.org/markup-compatibility/2006" xmlns:o="urn:schemas-microsoft-com:office:office" xmlns:r="http://schemas.openxmlformats.org/officeDocument/2006/relationships" xmlns:m="http://schemas.openxmlformats.org/officeDocument/2006/math" xmlns:v="urn:schemas-microsoft-com:vml" xmlns:wp14="http://schemas.microsoft.com/office/word/2010/wordprocessingDrawing" xmlns:wp="http://schemas.openxmlformats.org/drawingml/2006/wordprocessingDrawing" xmlns:w10="urn:schemas-microsoft-com:office:word" xmlns:w="http://schemas.openxmlformats.org/wordprocessingml/2006/main" xmlns:w14="http://schemas.microsoft.com/office/word/2010/wordml" xmlns:w15="http://schemas.microsoft.com/office/word/2012/wordml" xmlns:w16se="http://schemas.microsoft.com/office/word/2015/wordml/symex" xmlns:wpg="http://schemas.microsoft.com/office/word/2010/wordprocessingGroup" xmlns:wpi="http://schemas.microsoft.com/office/word/2010/wordprocessingInk" xmlns:wne="http://schemas.microsoft.com/office/word/2006/wordml" xmlns:wps="http://schemas.microsoft.com/office/word/2010/wordprocessingShape" mc:Ignorable="w14 w15 w16se wp14">
+<w:ftr xmlns:wpc="http://schemas.microsoft.com/office/word/2010/wordprocessingCanvas" xmlns:cx="http://schemas.microsoft.com/office/drawing/2014/chartex" xmlns:cx1="http://schemas.microsoft.com/office/drawing/2015/9/8/chartex" xmlns:cx2="http://schemas.microsoft.com/office/drawing/2015/10/21/chartex" xmlns:cx3="http://schemas.microsoft.com/office/drawing/2016/5/9/chartex" xmlns:cx4="http://schemas.microsoft.com/office/drawing/2016/5/10/chartex" xmlns:cx5="http://schemas.microsoft.com/office/drawing/2016/5/11/chartex" xmlns:cx6="http://schemas.microsoft.com/office/drawing/2016/5/12/chartex" xmlns:cx7="http://schemas.microsoft.com/office/drawing/2016/5/13/chartex" xmlns:cx8="http://schemas.microsoft.com/office/drawing/2016/5/14/chartex" xmlns:mc="http://schemas.openxmlformats.org/markup-compatibility/2006" xmlns:aink="http://schemas.microsoft.com/office/drawing/2016/ink" xmlns:am3d="http://schemas.microsoft.com/office/drawing/2017/model3d" xmlns:o="urn:schemas-microsoft-com:office:office" xmlns:r="http://schemas.openxmlformats.org/officeDocument/2006/relationships" xmlns:m="http://schemas.openxmlformats.org/officeDocument/2006/math" xmlns:v="urn:schemas-microsoft-com:vml" xmlns:wp14="http://schemas.microsoft.com/office/word/2010/wordprocessingDrawing" xmlns:wp="http://schemas.openxmlformats.org/drawingml/2006/wordprocessingDrawing" xmlns:w10="urn:schemas-microsoft-com:office:word" xmlns:w="http://schemas.openxmlformats.org/wordprocessingml/2006/main" xmlns:w14="http://schemas.microsoft.com/office/word/2010/wordml" xmlns:w15="http://schemas.microsoft.com/office/word/2012/wordml" xmlns:w16cex="http://schemas.microsoft.com/office/word/2018/wordml/cex" xmlns:w16cid="http://schemas.microsoft.com/office/word/2016/wordml/cid" xmlns:w16="http://schemas.microsoft.com/office/word/2018/wordml" xmlns:w16sdtdh="http://schemas.microsoft.com/office/word/2020/wordml/sdtdatahash" xmlns:w16se="http://schemas.microsoft.com/office/word/2015/wordml/symex" xmlns:wpg="http://schemas.microsoft.com/office/word/2010/wordprocessingGroup" xmlns:wpi="http://schemas.microsoft.com/office/word/2010/wordprocessingInk" xmlns:wne="http://schemas.microsoft.com/office/word/2006/wordml" xmlns:wps="http://schemas.microsoft.com/office/word/2010/wordprocessingShape" mc:Ignorable="w14 w15 w16se w16cid w16 w16cex w16sdtdh wp14">
   <w:p>
     <w:pPr>
       <w:pStyle w:val="Footer"/>
@@ -2081,7 +2091,7 @@
 </file>
 
 <file path=word/footnotes.xml><?xml version="1.0" encoding="utf-8"?>
-<w:footnotes xmlns:wpc="http://schemas.microsoft.com/office/word/2010/wordprocessingCanvas" xmlns:cx="http://schemas.microsoft.com/office/drawing/2014/chartex" xmlns:mc="http://schemas.openxmlformats.org/markup-compatibility/2006" xmlns:o="urn:schemas-microsoft-com:office:office" xmlns:r="http://schemas.openxmlformats.org/officeDocument/2006/relationships" xmlns:m="http://schemas.openxmlformats.org/officeDocument/2006/math" xmlns:v="urn:schemas-microsoft-com:vml" xmlns:wp14="http://schemas.microsoft.com/office/word/2010/wordprocessingDrawing" xmlns:wp="http://schemas.openxmlformats.org/drawingml/2006/wordprocessingDrawing" xmlns:w10="urn:schemas-microsoft-com:office:word" xmlns:w="http://schemas.openxmlformats.org/wordprocessingml/2006/main" xmlns:w14="http://schemas.microsoft.com/office/word/2010/wordml" xmlns:w15="http://schemas.microsoft.com/office/word/2012/wordml" xmlns:w16se="http://schemas.microsoft.com/office/word/2015/wordml/symex" xmlns:wpg="http://schemas.microsoft.com/office/word/2010/wordprocessingGroup" xmlns:wpi="http://schemas.microsoft.com/office/word/2010/wordprocessingInk" xmlns:wne="http://schemas.microsoft.com/office/word/2006/wordml" xmlns:wps="http://schemas.microsoft.com/office/word/2010/wordprocessingShape" mc:Ignorable="w14 w15 w16se wp14">
+<w:footnotes xmlns:wpc="http://schemas.microsoft.com/office/word/2010/wordprocessingCanvas" xmlns:cx="http://schemas.microsoft.com/office/drawing/2014/chartex" xmlns:cx1="http://schemas.microsoft.com/office/drawing/2015/9/8/chartex" xmlns:cx2="http://schemas.microsoft.com/office/drawing/2015/10/21/chartex" xmlns:cx3="http://schemas.microsoft.com/office/drawing/2016/5/9/chartex" xmlns:cx4="http://schemas.microsoft.com/office/drawing/2016/5/10/chartex" xmlns:cx5="http://schemas.microsoft.com/office/drawing/2016/5/11/chartex" xmlns:cx6="http://schemas.microsoft.com/office/drawing/2016/5/12/chartex" xmlns:cx7="http://schemas.microsoft.com/office/drawing/2016/5/13/chartex" xmlns:cx8="http://schemas.microsoft.com/office/drawing/2016/5/14/chartex" xmlns:mc="http://schemas.openxmlformats.org/markup-compatibility/2006" xmlns:aink="http://schemas.microsoft.com/office/drawing/2016/ink" xmlns:am3d="http://schemas.microsoft.com/office/drawing/2017/model3d" xmlns:o="urn:schemas-microsoft-com:office:office" xmlns:r="http://schemas.openxmlformats.org/officeDocument/2006/relationships" xmlns:m="http://schemas.openxmlformats.org/officeDocument/2006/math" xmlns:v="urn:schemas-microsoft-com:vml" xmlns:wp14="http://schemas.microsoft.com/office/word/2010/wordprocessingDrawing" xmlns:wp="http://schemas.openxmlformats.org/drawingml/2006/wordprocessingDrawing" xmlns:w10="urn:schemas-microsoft-com:office:word" xmlns:w="http://schemas.openxmlformats.org/wordprocessingml/2006/main" xmlns:w14="http://schemas.microsoft.com/office/word/2010/wordml" xmlns:w15="http://schemas.microsoft.com/office/word/2012/wordml" xmlns:w16cex="http://schemas.microsoft.com/office/word/2018/wordml/cex" xmlns:w16cid="http://schemas.microsoft.com/office/word/2016/wordml/cid" xmlns:w16="http://schemas.microsoft.com/office/word/2018/wordml" xmlns:w16sdtdh="http://schemas.microsoft.com/office/word/2020/wordml/sdtdatahash" xmlns:w16se="http://schemas.microsoft.com/office/word/2015/wordml/symex" xmlns:wpg="http://schemas.microsoft.com/office/word/2010/wordprocessingGroup" xmlns:wpi="http://schemas.microsoft.com/office/word/2010/wordprocessingInk" xmlns:wne="http://schemas.microsoft.com/office/word/2006/wordml" xmlns:wps="http://schemas.microsoft.com/office/word/2010/wordprocessingShape" mc:Ignorable="w14 w15 w16se w16cid w16 w16cex w16sdtdh wp14">
   <w:footnote w:type="separator" w:id="-1">
     <w:p>
       <w:pPr>
@@ -2106,7 +2116,7 @@
 </file>
 
 <file path=word/header1.xml><?xml version="1.0" encoding="utf-8"?>
-<w:hdr xmlns:wpc="http://schemas.microsoft.com/office/word/2010/wordprocessingCanvas" xmlns:cx="http://schemas.microsoft.com/office/drawing/2014/chartex" xmlns:mc="http://schemas.openxmlformats.org/markup-compatibility/2006" xmlns:o="urn:schemas-microsoft-com:office:office" xmlns:r="http://schemas.openxmlformats.org/officeDocument/2006/relationships" xmlns:m="http://schemas.openxmlformats.org/officeDocument/2006/math" xmlns:v="urn:schemas-microsoft-com:vml" xmlns:wp14="http://schemas.microsoft.com/office/word/2010/wordprocessingDrawing" xmlns:wp="http://schemas.openxmlformats.org/drawingml/2006/wordprocessingDrawing" xmlns:w10="urn:schemas-microsoft-com:office:word" xmlns:w="http://schemas.openxmlformats.org/wordprocessingml/2006/main" xmlns:w14="http://schemas.microsoft.com/office/word/2010/wordml" xmlns:w15="http://schemas.microsoft.com/office/word/2012/wordml" xmlns:w16se="http://schemas.microsoft.com/office/word/2015/wordml/symex" xmlns:wpg="http://schemas.microsoft.com/office/word/2010/wordprocessingGroup" xmlns:wpi="http://schemas.microsoft.com/office/word/2010/wordprocessingInk" xmlns:wne="http://schemas.microsoft.com/office/word/2006/wordml" xmlns:wps="http://schemas.microsoft.com/office/word/2010/wordprocessingShape" mc:Ignorable="w14 w15 w16se wp14">
+<w:hdr xmlns:wpc="http://schemas.microsoft.com/office/word/2010/wordprocessingCanvas" xmlns:cx="http://schemas.microsoft.com/office/drawing/2014/chartex" xmlns:cx1="http://schemas.microsoft.com/office/drawing/2015/9/8/chartex" xmlns:cx2="http://schemas.microsoft.com/office/drawing/2015/10/21/chartex" xmlns:cx3="http://schemas.microsoft.com/office/drawing/2016/5/9/chartex" xmlns:cx4="http://schemas.microsoft.com/office/drawing/2016/5/10/chartex" xmlns:cx5="http://schemas.microsoft.com/office/drawing/2016/5/11/chartex" xmlns:cx6="http://schemas.microsoft.com/office/drawing/2016/5/12/chartex" xmlns:cx7="http://schemas.microsoft.com/office/drawing/2016/5/13/chartex" xmlns:cx8="http://schemas.microsoft.com/office/drawing/2016/5/14/chartex" xmlns:mc="http://schemas.openxmlformats.org/markup-compatibility/2006" xmlns:aink="http://schemas.microsoft.com/office/drawing/2016/ink" xmlns:am3d="http://schemas.microsoft.com/office/drawing/2017/model3d" xmlns:o="urn:schemas-microsoft-com:office:office" xmlns:r="http://schemas.openxmlformats.org/officeDocument/2006/relationships" xmlns:m="http://schemas.openxmlformats.org/officeDocument/2006/math" xmlns:v="urn:schemas-microsoft-com:vml" xmlns:wp14="http://schemas.microsoft.com/office/word/2010/wordprocessingDrawing" xmlns:wp="http://schemas.openxmlformats.org/drawingml/2006/wordprocessingDrawing" xmlns:w10="urn:schemas-microsoft-com:office:word" xmlns:w="http://schemas.openxmlformats.org/wordprocessingml/2006/main" xmlns:w14="http://schemas.microsoft.com/office/word/2010/wordml" xmlns:w15="http://schemas.microsoft.com/office/word/2012/wordml" xmlns:w16cex="http://schemas.microsoft.com/office/word/2018/wordml/cex" xmlns:w16cid="http://schemas.microsoft.com/office/word/2016/wordml/cid" xmlns:w16="http://schemas.microsoft.com/office/word/2018/wordml" xmlns:w16sdtdh="http://schemas.microsoft.com/office/word/2020/wordml/sdtdatahash" xmlns:w16se="http://schemas.microsoft.com/office/word/2015/wordml/symex" xmlns:wpg="http://schemas.microsoft.com/office/word/2010/wordprocessingGroup" xmlns:wpi="http://schemas.microsoft.com/office/word/2010/wordprocessingInk" xmlns:wne="http://schemas.microsoft.com/office/word/2006/wordml" xmlns:wps="http://schemas.microsoft.com/office/word/2010/wordprocessingShape" mc:Ignorable="w14 w15 w16se w16cid w16 w16cex w16sdtdh wp14">
   <w:p>
     <w:pPr>
       <w:pStyle w:val="Header"/>
@@ -2116,7 +2126,7 @@
 </file>
 
 <file path=word/header2.xml><?xml version="1.0" encoding="utf-8"?>
-<w:hdr xmlns:wpc="http://schemas.microsoft.com/office/word/2010/wordprocessingCanvas" xmlns:cx="http://schemas.microsoft.com/office/drawing/2014/chartex" xmlns:mc="http://schemas.openxmlformats.org/markup-compatibility/2006" xmlns:o="urn:schemas-microsoft-com:office:office" xmlns:r="http://schemas.openxmlformats.org/officeDocument/2006/relationships" xmlns:m="http://schemas.openxmlformats.org/officeDocument/2006/math" xmlns:v="urn:schemas-microsoft-com:vml" xmlns:wp14="http://schemas.microsoft.com/office/word/2010/wordprocessingDrawing" xmlns:wp="http://schemas.openxmlformats.org/drawingml/2006/wordprocessingDrawing" xmlns:w10="urn:schemas-microsoft-com:office:word" xmlns:w="http://schemas.openxmlformats.org/wordprocessingml/2006/main" xmlns:w14="http://schemas.microsoft.com/office/word/2010/wordml" xmlns:w15="http://schemas.microsoft.com/office/word/2012/wordml" xmlns:w16se="http://schemas.microsoft.com/office/word/2015/wordml/symex" xmlns:wpg="http://schemas.microsoft.com/office/word/2010/wordprocessingGroup" xmlns:wpi="http://schemas.microsoft.com/office/word/2010/wordprocessingInk" xmlns:wne="http://schemas.microsoft.com/office/word/2006/wordml" xmlns:wps="http://schemas.microsoft.com/office/word/2010/wordprocessingShape" mc:Ignorable="w14 w15 w16se wp14">
+<w:hdr xmlns:wpc="http://schemas.microsoft.com/office/word/2010/wordprocessingCanvas" xmlns:cx="http://schemas.microsoft.com/office/drawing/2014/chartex" xmlns:cx1="http://schemas.microsoft.com/office/drawing/2015/9/8/chartex" xmlns:cx2="http://schemas.microsoft.com/office/drawing/2015/10/21/chartex" xmlns:cx3="http://schemas.microsoft.com/office/drawing/2016/5/9/chartex" xmlns:cx4="http://schemas.microsoft.com/office/drawing/2016/5/10/chartex" xmlns:cx5="http://schemas.microsoft.com/office/drawing/2016/5/11/chartex" xmlns:cx6="http://schemas.microsoft.com/office/drawing/2016/5/12/chartex" xmlns:cx7="http://schemas.microsoft.com/office/drawing/2016/5/13/chartex" xmlns:cx8="http://schemas.microsoft.com/office/drawing/2016/5/14/chartex" xmlns:mc="http://schemas.openxmlformats.org/markup-compatibility/2006" xmlns:aink="http://schemas.microsoft.com/office/drawing/2016/ink" xmlns:am3d="http://schemas.microsoft.com/office/drawing/2017/model3d" xmlns:o="urn:schemas-microsoft-com:office:office" xmlns:r="http://schemas.openxmlformats.org/officeDocument/2006/relationships" xmlns:m="http://schemas.openxmlformats.org/officeDocument/2006/math" xmlns:v="urn:schemas-microsoft-com:vml" xmlns:wp14="http://schemas.microsoft.com/office/word/2010/wordprocessingDrawing" xmlns:wp="http://schemas.openxmlformats.org/drawingml/2006/wordprocessingDrawing" xmlns:w10="urn:schemas-microsoft-com:office:word" xmlns:w="http://schemas.openxmlformats.org/wordprocessingml/2006/main" xmlns:w14="http://schemas.microsoft.com/office/word/2010/wordml" xmlns:w15="http://schemas.microsoft.com/office/word/2012/wordml" xmlns:w16cex="http://schemas.microsoft.com/office/word/2018/wordml/cex" xmlns:w16cid="http://schemas.microsoft.com/office/word/2016/wordml/cid" xmlns:w16="http://schemas.microsoft.com/office/word/2018/wordml" xmlns:w16sdtdh="http://schemas.microsoft.com/office/word/2020/wordml/sdtdatahash" xmlns:w16se="http://schemas.microsoft.com/office/word/2015/wordml/symex" xmlns:wpg="http://schemas.microsoft.com/office/word/2010/wordprocessingGroup" xmlns:wpi="http://schemas.microsoft.com/office/word/2010/wordprocessingInk" xmlns:wne="http://schemas.microsoft.com/office/word/2006/wordml" xmlns:wps="http://schemas.microsoft.com/office/word/2010/wordprocessingShape" mc:Ignorable="w14 w15 w16se w16cid w16 w16cex w16sdtdh wp14">
   <w:p>
     <w:pPr>
       <w:pStyle w:val="Header"/>
@@ -2126,7 +2136,7 @@
 </file>
 
 <file path=word/header3.xml><?xml version="1.0" encoding="utf-8"?>
-<w:hdr xmlns:wpc="http://schemas.microsoft.com/office/word/2010/wordprocessingCanvas" xmlns:cx="http://schemas.microsoft.com/office/drawing/2014/chartex" xmlns:mc="http://schemas.openxmlformats.org/markup-compatibility/2006" xmlns:o="urn:schemas-microsoft-com:office:office" xmlns:r="http://schemas.openxmlformats.org/officeDocument/2006/relationships" xmlns:m="http://schemas.openxmlformats.org/officeDocument/2006/math" xmlns:v="urn:schemas-microsoft-com:vml" xmlns:wp14="http://schemas.microsoft.com/office/word/2010/wordprocessingDrawing" xmlns:wp="http://schemas.openxmlformats.org/drawingml/2006/wordprocessingDrawing" xmlns:w10="urn:schemas-microsoft-com:office:word" xmlns:w="http://schemas.openxmlformats.org/wordprocessingml/2006/main" xmlns:w14="http://schemas.microsoft.com/office/word/2010/wordml" xmlns:w15="http://schemas.microsoft.com/office/word/2012/wordml" xmlns:w16se="http://schemas.microsoft.com/office/word/2015/wordml/symex" xmlns:wpg="http://schemas.microsoft.com/office/word/2010/wordprocessingGroup" xmlns:wpi="http://schemas.microsoft.com/office/word/2010/wordprocessingInk" xmlns:wne="http://schemas.microsoft.com/office/word/2006/wordml" xmlns:wps="http://schemas.microsoft.com/office/word/2010/wordprocessingShape" mc:Ignorable="w14 w15 w16se wp14">
+<w:hdr xmlns:wpc="http://schemas.microsoft.com/office/word/2010/wordprocessingCanvas" xmlns:cx="http://schemas.microsoft.com/office/drawing/2014/chartex" xmlns:cx1="http://schemas.microsoft.com/office/drawing/2015/9/8/chartex" xmlns:cx2="http://schemas.microsoft.com/office/drawing/2015/10/21/chartex" xmlns:cx3="http://schemas.microsoft.com/office/drawing/2016/5/9/chartex" xmlns:cx4="http://schemas.microsoft.com/office/drawing/2016/5/10/chartex" xmlns:cx5="http://schemas.microsoft.com/office/drawing/2016/5/11/chartex" xmlns:cx6="http://schemas.microsoft.com/office/drawing/2016/5/12/chartex" xmlns:cx7="http://schemas.microsoft.com/office/drawing/2016/5/13/chartex" xmlns:cx8="http://schemas.microsoft.com/office/drawing/2016/5/14/chartex" xmlns:mc="http://schemas.openxmlformats.org/markup-compatibility/2006" xmlns:aink="http://schemas.microsoft.com/office/drawing/2016/ink" xmlns:am3d="http://schemas.microsoft.com/office/drawing/2017/model3d" xmlns:o="urn:schemas-microsoft-com:office:office" xmlns:r="http://schemas.openxmlformats.org/officeDocument/2006/relationships" xmlns:m="http://schemas.openxmlformats.org/officeDocument/2006/math" xmlns:v="urn:schemas-microsoft-com:vml" xmlns:wp14="http://schemas.microsoft.com/office/word/2010/wordprocessingDrawing" xmlns:wp="http://schemas.openxmlformats.org/drawingml/2006/wordprocessingDrawing" xmlns:w10="urn:schemas-microsoft-com:office:word" xmlns:w="http://schemas.openxmlformats.org/wordprocessingml/2006/main" xmlns:w14="http://schemas.microsoft.com/office/word/2010/wordml" xmlns:w15="http://schemas.microsoft.com/office/word/2012/wordml" xmlns:w16cex="http://schemas.microsoft.com/office/word/2018/wordml/cex" xmlns:w16cid="http://schemas.microsoft.com/office/word/2016/wordml/cid" xmlns:w16="http://schemas.microsoft.com/office/word/2018/wordml" xmlns:w16sdtdh="http://schemas.microsoft.com/office/word/2020/wordml/sdtdatahash" xmlns:w16se="http://schemas.microsoft.com/office/word/2015/wordml/symex" xmlns:wpg="http://schemas.microsoft.com/office/word/2010/wordprocessingGroup" xmlns:wpi="http://schemas.microsoft.com/office/word/2010/wordprocessingInk" xmlns:wne="http://schemas.microsoft.com/office/word/2006/wordml" xmlns:wps="http://schemas.microsoft.com/office/word/2010/wordprocessingShape" mc:Ignorable="w14 w15 w16se w16cid w16 w16cex w16sdtdh wp14">
   <w:p>
     <w:pPr>
       <w:pStyle w:val="paragraph"/>
@@ -2323,7 +2333,7 @@
 </file>
 
 <file path=word/numbering.xml><?xml version="1.0" encoding="utf-8"?>
-<w:numbering xmlns:wpc="http://schemas.microsoft.com/office/word/2010/wordprocessingCanvas" xmlns:cx="http://schemas.microsoft.com/office/drawing/2014/chartex" xmlns:mc="http://schemas.openxmlformats.org/markup-compatibility/2006" xmlns:o="urn:schemas-microsoft-com:office:office" xmlns:r="http://schemas.openxmlformats.org/officeDocument/2006/relationships" xmlns:m="http://schemas.openxmlformats.org/officeDocument/2006/math" xmlns:v="urn:schemas-microsoft-com:vml" xmlns:wp14="http://schemas.microsoft.com/office/word/2010/wordprocessingDrawing" xmlns:wp="http://schemas.openxmlformats.org/drawingml/2006/wordprocessingDrawing" xmlns:w10="urn:schemas-microsoft-com:office:word" xmlns:w="http://schemas.openxmlformats.org/wordprocessingml/2006/main" xmlns:w14="http://schemas.microsoft.com/office/word/2010/wordml" xmlns:w15="http://schemas.microsoft.com/office/word/2012/wordml" xmlns:w16se="http://schemas.microsoft.com/office/word/2015/wordml/symex" xmlns:wpg="http://schemas.microsoft.com/office/word/2010/wordprocessingGroup" xmlns:wpi="http://schemas.microsoft.com/office/word/2010/wordprocessingInk" xmlns:wne="http://schemas.microsoft.com/office/word/2006/wordml" xmlns:wps="http://schemas.microsoft.com/office/word/2010/wordprocessingShape" mc:Ignorable="w14 w15 w16se wp14">
+<w:numbering xmlns:wpc="http://schemas.microsoft.com/office/word/2010/wordprocessingCanvas" xmlns:cx="http://schemas.microsoft.com/office/drawing/2014/chartex" xmlns:cx1="http://schemas.microsoft.com/office/drawing/2015/9/8/chartex" xmlns:cx2="http://schemas.microsoft.com/office/drawing/2015/10/21/chartex" xmlns:cx3="http://schemas.microsoft.com/office/drawing/2016/5/9/chartex" xmlns:cx4="http://schemas.microsoft.com/office/drawing/2016/5/10/chartex" xmlns:cx5="http://schemas.microsoft.com/office/drawing/2016/5/11/chartex" xmlns:cx6="http://schemas.microsoft.com/office/drawing/2016/5/12/chartex" xmlns:cx7="http://schemas.microsoft.com/office/drawing/2016/5/13/chartex" xmlns:cx8="http://schemas.microsoft.com/office/drawing/2016/5/14/chartex" xmlns:mc="http://schemas.openxmlformats.org/markup-compatibility/2006" xmlns:aink="http://schemas.microsoft.com/office/drawing/2016/ink" xmlns:am3d="http://schemas.microsoft.com/office/drawing/2017/model3d" xmlns:o="urn:schemas-microsoft-com:office:office" xmlns:r="http://schemas.openxmlformats.org/officeDocument/2006/relationships" xmlns:m="http://schemas.openxmlformats.org/officeDocument/2006/math" xmlns:v="urn:schemas-microsoft-com:vml" xmlns:wp14="http://schemas.microsoft.com/office/word/2010/wordprocessingDrawing" xmlns:wp="http://schemas.openxmlformats.org/drawingml/2006/wordprocessingDrawing" xmlns:w10="urn:schemas-microsoft-com:office:word" xmlns:w="http://schemas.openxmlformats.org/wordprocessingml/2006/main" xmlns:w14="http://schemas.microsoft.com/office/word/2010/wordml" xmlns:w15="http://schemas.microsoft.com/office/word/2012/wordml" xmlns:w16cex="http://schemas.microsoft.com/office/word/2018/wordml/cex" xmlns:w16cid="http://schemas.microsoft.com/office/word/2016/wordml/cid" xmlns:w16="http://schemas.microsoft.com/office/word/2018/wordml" xmlns:w16sdtdh="http://schemas.microsoft.com/office/word/2020/wordml/sdtdatahash" xmlns:w16se="http://schemas.microsoft.com/office/word/2015/wordml/symex" xmlns:wpg="http://schemas.microsoft.com/office/word/2010/wordprocessingGroup" xmlns:wpi="http://schemas.microsoft.com/office/word/2010/wordprocessingInk" xmlns:wne="http://schemas.microsoft.com/office/word/2006/wordml" xmlns:wps="http://schemas.microsoft.com/office/word/2010/wordprocessingShape" mc:Ignorable="w14 w15 w16se w16cid w16 w16cex w16sdtdh wp14">
   <w:abstractNum w:abstractNumId="0" w15:restartNumberingAfterBreak="0">
     <w:nsid w:val="00A739FA"/>
     <w:multiLevelType w:val="hybridMultilevel"/>
@@ -4522,7 +4532,7 @@
 </file>
 
 <file path=word/styles.xml><?xml version="1.0" encoding="utf-8"?>
-<w:styles xmlns:mc="http://schemas.openxmlformats.org/markup-compatibility/2006" xmlns:r="http://schemas.openxmlformats.org/officeDocument/2006/relationships" xmlns:w="http://schemas.openxmlformats.org/wordprocessingml/2006/main" xmlns:w14="http://schemas.microsoft.com/office/word/2010/wordml" xmlns:w15="http://schemas.microsoft.com/office/word/2012/wordml" xmlns:w16se="http://schemas.microsoft.com/office/word/2015/wordml/symex" mc:Ignorable="w14 w15 w16se">
+<w:styles xmlns:mc="http://schemas.openxmlformats.org/markup-compatibility/2006" xmlns:r="http://schemas.openxmlformats.org/officeDocument/2006/relationships" xmlns:w="http://schemas.openxmlformats.org/wordprocessingml/2006/main" xmlns:w14="http://schemas.microsoft.com/office/word/2010/wordml" xmlns:w15="http://schemas.microsoft.com/office/word/2012/wordml" xmlns:w16cex="http://schemas.microsoft.com/office/word/2018/wordml/cex" xmlns:w16cid="http://schemas.microsoft.com/office/word/2016/wordml/cid" xmlns:w16="http://schemas.microsoft.com/office/word/2018/wordml" xmlns:w16sdtdh="http://schemas.microsoft.com/office/word/2020/wordml/sdtdatahash" xmlns:w16se="http://schemas.microsoft.com/office/word/2015/wordml/symex" mc:Ignorable="w14 w15 w16se w16cid w16 w16cex w16sdtdh">
   <w:docDefaults>
     <w:rPrDefault>
       <w:rPr>
@@ -4538,7 +4548,7 @@
       </w:pPr>
     </w:pPrDefault>
   </w:docDefaults>
-  <w:latentStyles w:defLockedState="0" w:defUIPriority="99" w:defSemiHidden="0" w:defUnhideWhenUsed="0" w:defQFormat="0" w:count="371">
+  <w:latentStyles w:defLockedState="0" w:defUIPriority="99" w:defSemiHidden="0" w:defUnhideWhenUsed="0" w:defQFormat="0" w:count="376">
     <w:lsdException w:name="Normal" w:uiPriority="0" w:qFormat="1"/>
     <w:lsdException w:name="heading 1" w:uiPriority="9" w:qFormat="1"/>
     <w:lsdException w:name="heading 2" w:semiHidden="1" w:uiPriority="9" w:unhideWhenUsed="1" w:qFormat="1"/>
@@ -4644,7 +4654,6 @@
     <w:lsdException w:name="HTML Sample" w:semiHidden="1" w:unhideWhenUsed="1"/>
     <w:lsdException w:name="HTML Typewriter" w:semiHidden="1" w:unhideWhenUsed="1"/>
     <w:lsdException w:name="HTML Variable" w:semiHidden="1" w:unhideWhenUsed="1"/>
-    <w:lsdException w:name="Normal Table" w:semiHidden="1" w:unhideWhenUsed="1"/>
     <w:lsdException w:name="annotation subject" w:semiHidden="1" w:unhideWhenUsed="1"/>
     <w:lsdException w:name="No List" w:semiHidden="1" w:unhideWhenUsed="1"/>
     <w:lsdException w:name="Outline List 1" w:semiHidden="1" w:unhideWhenUsed="1"/>
@@ -4687,11 +4696,8 @@
     <w:lsdException w:name="Table Contemporary" w:semiHidden="1" w:unhideWhenUsed="1"/>
     <w:lsdException w:name="Table Elegant" w:semiHidden="1" w:unhideWhenUsed="1"/>
     <w:lsdException w:name="Table Professional" w:semiHidden="1" w:unhideWhenUsed="1"/>
-    <w:lsdException w:name="Table Subtle 1" w:semiHidden="1" w:unhideWhenUsed="1"/>
     <w:lsdException w:name="Table Subtle 2" w:semiHidden="1" w:unhideWhenUsed="1"/>
     <w:lsdException w:name="Table Web 1" w:semiHidden="1" w:unhideWhenUsed="1"/>
-    <w:lsdException w:name="Table Web 2" w:semiHidden="1" w:unhideWhenUsed="1"/>
-    <w:lsdException w:name="Table Web 3" w:semiHidden="1" w:unhideWhenUsed="1"/>
     <w:lsdException w:name="Balloon Text" w:semiHidden="1" w:unhideWhenUsed="1"/>
     <w:lsdException w:name="Table Grid" w:uiPriority="59"/>
     <w:lsdException w:name="Table Theme" w:semiHidden="1" w:unhideWhenUsed="1"/>
@@ -4910,6 +4916,11 @@
     <w:lsdException w:name="List Table 5 Dark Accent 6" w:uiPriority="50"/>
     <w:lsdException w:name="List Table 6 Colorful Accent 6" w:uiPriority="51"/>
     <w:lsdException w:name="List Table 7 Colorful Accent 6" w:uiPriority="52"/>
+    <w:lsdException w:name="Mention" w:semiHidden="1" w:unhideWhenUsed="1"/>
+    <w:lsdException w:name="Smart Hyperlink" w:semiHidden="1" w:unhideWhenUsed="1"/>
+    <w:lsdException w:name="Hashtag" w:semiHidden="1" w:unhideWhenUsed="1"/>
+    <w:lsdException w:name="Unresolved Mention" w:semiHidden="1" w:unhideWhenUsed="1"/>
+    <w:lsdException w:name="Smart Link" w:semiHidden="1" w:unhideWhenUsed="1"/>
   </w:latentStyles>
   <w:style w:type="paragraph" w:default="1" w:styleId="Normal">
     <w:name w:val="Normal"/>
@@ -5283,8 +5294,8 @@
       <w:shd w:val="clear" w:color="auto" w:fill="E1DFDD"/>
     </w:rPr>
   </w:style>
-  <w:style w:type="character" w:customStyle="1" w:styleId="UnresolvedMention">
-    <w:name w:val="Unresolved Mention"/>
+  <w:style w:type="character" w:customStyle="1" w:styleId="UnresolvedMention2">
+    <w:name w:val="Unresolved Mention2"/>
     <w:basedOn w:val="DefaultParagraphFont"/>
     <w:uiPriority w:val="99"/>
     <w:semiHidden/>
@@ -5588,21 +5599,6 @@
 </file>
 
 <file path=customXml/item1.xml><?xml version="1.0" encoding="utf-8"?>
-<?mso-contentType ?>
-<FormTemplates xmlns="http://schemas.microsoft.com/sharepoint/v3/contenttype/forms">
-  <Display>DocumentLibraryForm</Display>
-  <Edit>DocumentLibraryForm</Edit>
-  <New>DocumentLibraryForm</New>
-</FormTemplates>
-</file>
-
-<file path=customXml/item2.xml><?xml version="1.0" encoding="utf-8"?>
-<p:properties xmlns:p="http://schemas.microsoft.com/office/2006/metadata/properties" xmlns:xsi="http://www.w3.org/2001/XMLSchema-instance" xmlns:pc="http://schemas.microsoft.com/office/infopath/2007/PartnerControls">
-  <documentManagement/>
-</p:properties>
-</file>
-
-<file path=customXml/item3.xml><?xml version="1.0" encoding="utf-8"?>
 <ct:contentTypeSchema xmlns:ct="http://schemas.microsoft.com/office/2006/metadata/contentType" xmlns:ma="http://schemas.microsoft.com/office/2006/metadata/properties/metaAttributes" ct:_="" ma:_="" ma:contentTypeName="Document" ma:contentTypeID="0x0101003703D7F94A5F7D44B1FAC410C5E808F2" ma:contentTypeVersion="12" ma:contentTypeDescription="Create a new document." ma:contentTypeScope="" ma:versionID="6c5d203ac8580eabe19654cfc5959910">
   <xsd:schema xmlns:xsd="http://www.w3.org/2001/XMLSchema" xmlns:xs="http://www.w3.org/2001/XMLSchema" xmlns:p="http://schemas.microsoft.com/office/2006/metadata/properties" xmlns:ns3="552e21ef-a9dd-416d-840d-f44647eb773d" xmlns:ns4="3c291a7b-9d55-4136-85bb-d0a299b3f2bd" targetNamespace="http://schemas.microsoft.com/office/2006/metadata/properties" ma:root="true" ma:fieldsID="d235cf1d0b19965fcef074220ac983a2" ns3:_="" ns4:_="">
     <xsd:import namespace="552e21ef-a9dd-416d-840d-f44647eb773d"/>
@@ -5819,24 +5815,22 @@
 </ct:contentTypeSchema>
 </file>
 
-<file path=customXml/itemProps1.xml><?xml version="1.0" encoding="utf-8"?>
-<ds:datastoreItem xmlns:ds="http://schemas.openxmlformats.org/officeDocument/2006/customXml" ds:itemID="{85859F57-D710-4E14-AD20-25FBE0414160}">
-  <ds:schemaRefs>
-    <ds:schemaRef ds:uri="http://schemas.microsoft.com/sharepoint/v3/contenttype/forms"/>
-  </ds:schemaRefs>
-</ds:datastoreItem>
+<file path=customXml/item2.xml><?xml version="1.0" encoding="utf-8"?>
+<p:properties xmlns:p="http://schemas.microsoft.com/office/2006/metadata/properties" xmlns:xsi="http://www.w3.org/2001/XMLSchema-instance" xmlns:pc="http://schemas.microsoft.com/office/infopath/2007/PartnerControls">
+  <documentManagement/>
+</p:properties>
 </file>
 
-<file path=customXml/itemProps2.xml><?xml version="1.0" encoding="utf-8"?>
-<ds:datastoreItem xmlns:ds="http://schemas.openxmlformats.org/officeDocument/2006/customXml" ds:itemID="{5A4D9872-F005-4681-8DEB-39C83027735A}">
-  <ds:schemaRefs>
-    <ds:schemaRef ds:uri="http://schemas.microsoft.com/office/2006/metadata/properties"/>
-    <ds:schemaRef ds:uri="http://schemas.microsoft.com/office/infopath/2007/PartnerControls"/>
-  </ds:schemaRefs>
-</ds:datastoreItem>
+<file path=customXml/item3.xml><?xml version="1.0" encoding="utf-8"?>
+<?mso-contentType ?>
+<FormTemplates xmlns="http://schemas.microsoft.com/sharepoint/v3/contenttype/forms">
+  <Display>DocumentLibraryForm</Display>
+  <Edit>DocumentLibraryForm</Edit>
+  <New>DocumentLibraryForm</New>
+</FormTemplates>
 </file>
 
-<file path=customXml/itemProps3.xml><?xml version="1.0" encoding="utf-8"?>
+<file path=customXml/itemProps1.xml><?xml version="1.0" encoding="utf-8"?>
 <ds:datastoreItem xmlns:ds="http://schemas.openxmlformats.org/officeDocument/2006/customXml" ds:itemID="{F0C7FE51-0001-4AAF-A3B3-F2B72DCE9D2C}">
   <ds:schemaRefs>
     <ds:schemaRef ds:uri="http://schemas.microsoft.com/office/2006/metadata/contentType"/>
@@ -5853,4 +5847,21 @@
     <ds:schemaRef ds:uri="http://schemas.microsoft.com/internal/obd"/>
   </ds:schemaRefs>
 </ds:datastoreItem>
+</file>
+
+<file path=customXml/itemProps2.xml><?xml version="1.0" encoding="utf-8"?>
+<ds:datastoreItem xmlns:ds="http://schemas.openxmlformats.org/officeDocument/2006/customXml" ds:itemID="{5A4D9872-F005-4681-8DEB-39C83027735A}">
+  <ds:schemaRefs>
+    <ds:schemaRef ds:uri="http://schemas.microsoft.com/office/2006/metadata/properties"/>
+    <ds:schemaRef ds:uri="http://schemas.microsoft.com/office/infopath/2007/PartnerControls"/>
+  </ds:schemaRefs>
+</ds:datastoreItem>
+</file>
+
+<file path=customXml/itemProps3.xml><?xml version="1.0" encoding="utf-8"?>
+<ds:datastoreItem xmlns:ds="http://schemas.openxmlformats.org/officeDocument/2006/customXml" ds:itemID="{85859F57-D710-4E14-AD20-25FBE0414160}">
+  <ds:schemaRefs>
+    <ds:schemaRef ds:uri="http://schemas.microsoft.com/sharepoint/v3/contenttype/forms"/>
+  </ds:schemaRefs>
+</ds:datastoreItem>
 </file>
</xml_diff>